<commit_message>
se agregan preguntas e hipótesis
</commit_message>
<xml_diff>
--- a/ideas.docx
+++ b/ideas.docx
@@ -33,7 +33,21 @@
           <w:color w:val="808080" w:themeColor="background1" w:themeShade="80"/>
           <w:lang w:val="es-MX"/>
         </w:rPr>
-        <w:t>Hipotesis: “Es probable que entre más pisos tuviesen las edificaciones más dañadas hallan resultado, en terminos generales”</w:t>
+        <w:t>Hipotesis: “Es probable que entre más pisos tuviesen las edificaciones</w:t>
+      </w:r>
+      <w:r>
+        <w:rPr>
+          <w:color w:val="808080" w:themeColor="background1" w:themeShade="80"/>
+          <w:lang w:val="es-MX"/>
+        </w:rPr>
+        <w:t>,</w:t>
+      </w:r>
+      <w:r>
+        <w:rPr>
+          <w:color w:val="808080" w:themeColor="background1" w:themeShade="80"/>
+          <w:lang w:val="es-MX"/>
+        </w:rPr>
+        <w:t xml:space="preserve"> más dañadas hallan resultado, en terminos generales”</w:t>
       </w:r>
     </w:p>
     <w:p>
@@ -52,7 +66,19 @@
         <w:rPr>
           <w:lang w:val="es-MX"/>
         </w:rPr>
-        <w:t>La altura de las edificaciones esta asociada con el grado de daño que recibieron las edificaciones a causa del terremoto?</w:t>
+        <w:t>La altura de las edificaciones esta asociada con e</w:t>
+      </w:r>
+      <w:r>
+        <w:rPr>
+          <w:lang w:val="es-MX"/>
+        </w:rPr>
+        <w:t xml:space="preserve">l grado de daño que recibieron </w:t>
+      </w:r>
+      <w:r>
+        <w:rPr>
+          <w:lang w:val="es-MX"/>
+        </w:rPr>
+        <w:t xml:space="preserve"> a causa del terremoto?</w:t>
       </w:r>
     </w:p>
     <w:p>
@@ -88,7 +114,21 @@
           <w:color w:val="808080" w:themeColor="background1" w:themeShade="80"/>
           <w:lang w:val="es-MX"/>
         </w:rPr>
-        <w:t xml:space="preserve"> tuviesen las edificaciones más dañadas hallan resultado, en terminos generales”</w:t>
+        <w:t xml:space="preserve"> tuviesen las edificaciones</w:t>
+      </w:r>
+      <w:r>
+        <w:rPr>
+          <w:color w:val="808080" w:themeColor="background1" w:themeShade="80"/>
+          <w:lang w:val="es-MX"/>
+        </w:rPr>
+        <w:t>,</w:t>
+      </w:r>
+      <w:r>
+        <w:rPr>
+          <w:color w:val="808080" w:themeColor="background1" w:themeShade="80"/>
+          <w:lang w:val="es-MX"/>
+        </w:rPr>
+        <w:t xml:space="preserve"> más dañadas hallan resultado, en terminos generales”</w:t>
       </w:r>
     </w:p>
     <w:p>
@@ -128,7 +168,21 @@
           <w:color w:val="808080" w:themeColor="background1" w:themeShade="80"/>
           <w:lang w:val="es-MX"/>
         </w:rPr>
-        <w:t>Hipotesis: “Es posible que algunos tipos de cimientos hayan contribuido con que las edificaciones resistieran de mejor forma al terremoto, otros no tanto, y otros no”.</w:t>
+        <w:t>Hipotesis: “Es posible que algunos tipos de cimientos hayan contribuido con que las edificaciones resistieran de mejor forma al t</w:t>
+      </w:r>
+      <w:r>
+        <w:rPr>
+          <w:color w:val="808080" w:themeColor="background1" w:themeShade="80"/>
+          <w:lang w:val="es-MX"/>
+        </w:rPr>
+        <w:t>erremoto, otros no tanto, y otra</w:t>
+      </w:r>
+      <w:r>
+        <w:rPr>
+          <w:color w:val="808080" w:themeColor="background1" w:themeShade="80"/>
+          <w:lang w:val="es-MX"/>
+        </w:rPr>
+        <w:t>s no”.</w:t>
       </w:r>
     </w:p>
     <w:p>
@@ -164,12 +218,167 @@
     <w:p>
       <w:pPr>
         <w:rPr>
-          <w:color w:val="000000" w:themeColor="text1"/>
-          <w:lang w:val="es-MX"/>
-        </w:rPr>
-      </w:pPr>
+          <w:lang w:val="es-MX"/>
+        </w:rPr>
+      </w:pPr>
+      <w:r>
+        <w:rPr>
+          <w:lang w:val="es-MX"/>
+        </w:rPr>
+        <w:t>¿Hay alguna relacion entre el formato de construccion (para diseño sismico) de las edificaciones y los resultados de daño que el terremoto dejó en ellas?</w:t>
+      </w:r>
+    </w:p>
+    <w:p>
+      <w:pPr>
+        <w:rPr>
+          <w:color w:val="808080" w:themeColor="background1" w:themeShade="80"/>
+          <w:lang w:val="es-MX"/>
+        </w:rPr>
+      </w:pPr>
+      <w:r>
+        <w:rPr>
+          <w:color w:val="808080" w:themeColor="background1" w:themeShade="80"/>
+          <w:lang w:val="es-MX"/>
+        </w:rPr>
+        <w:t>Hipotesis: “Es altamente probable que segun el formato se verifiquen distintos niveles de daño, ya que es un ambito directamente ligado a la eventualidad de un acontecimiento sismico”</w:t>
+      </w:r>
+    </w:p>
+    <w:p>
+      <w:pPr>
+        <w:rPr>
+          <w:lang w:val="es-MX"/>
+        </w:rPr>
+      </w:pPr>
+      <w:r>
+        <w:rPr>
+          <w:lang w:val="es-MX"/>
+        </w:rPr>
+        <w:t>¿Habrá ciertos tipos de condiciones de la superficie terrestre en que los edificios fueron construidos, asociadas a los niveles de daño registrados en estos?</w:t>
+      </w:r>
+    </w:p>
+    <w:p>
+      <w:pPr>
+        <w:rPr>
+          <w:color w:val="808080" w:themeColor="background1" w:themeShade="80"/>
+          <w:lang w:val="es-MX"/>
+        </w:rPr>
+      </w:pPr>
+      <w:r>
+        <w:rPr>
+          <w:color w:val="808080" w:themeColor="background1" w:themeShade="80"/>
+          <w:lang w:val="es-MX"/>
+        </w:rPr>
+        <w:t>Hipótesis: “Parece razonable que distintas condiciones en el suelo de la edificación haya contribuido a resistir mejor o peor a la catástrofe”</w:t>
+      </w:r>
+    </w:p>
+    <w:p>
+      <w:pPr>
+        <w:rPr>
+          <w:lang w:val="es-MX"/>
+        </w:rPr>
+      </w:pPr>
+      <w:r>
+        <w:rPr>
+          <w:lang w:val="es-MX"/>
+        </w:rPr>
+        <w:t>¿Existe alguna asociación en el tipo de material usado en las edificaciones y los grados de daño que estas sufrieron con el terremoto?</w:t>
+      </w:r>
+    </w:p>
+    <w:p>
+      <w:pPr>
+        <w:rPr>
+          <w:color w:val="808080" w:themeColor="background1" w:themeShade="80"/>
+          <w:lang w:val="es-MX"/>
+        </w:rPr>
+      </w:pPr>
+      <w:r>
+        <w:rPr>
+          <w:color w:val="808080" w:themeColor="background1" w:themeShade="80"/>
+          <w:lang w:val="es-MX"/>
+        </w:rPr>
+        <w:t>Hipótesis: “</w:t>
+      </w:r>
+      <w:r>
+        <w:rPr>
+          <w:color w:val="808080" w:themeColor="background1" w:themeShade="80"/>
+          <w:lang w:val="es-MX"/>
+        </w:rPr>
+        <w:t>Parece lógico pensar que hay materiales mas resistentes que otros para este tipo de eventualidades”</w:t>
+      </w:r>
+    </w:p>
+    <w:p>
+      <w:pPr>
+        <w:rPr>
+          <w:lang w:val="es-MX"/>
+        </w:rPr>
+      </w:pPr>
+      <w:r>
+        <w:rPr>
+          <w:lang w:val="es-MX"/>
+        </w:rPr>
+        <w:t>¿Eiste alguna relacion entre el estado legal de la tierra donde las edificaciones fueron construidas y los niveles de daño registrados en estas a causa del sismo?</w:t>
+      </w:r>
+    </w:p>
+    <w:p>
+      <w:pPr>
+        <w:rPr>
+          <w:color w:val="808080" w:themeColor="background1" w:themeShade="80"/>
+          <w:lang w:val="es-MX"/>
+        </w:rPr>
+      </w:pPr>
+      <w:r>
+        <w:rPr>
+          <w:color w:val="808080" w:themeColor="background1" w:themeShade="80"/>
+          <w:lang w:val="es-MX"/>
+        </w:rPr>
+        <w:t>Hipótesis: “Es posible que exista alguna relación entre tierras aptas para la construcción y tierras habilitadas legalmente para ello. En consecuencia una relacion indirecta entre la condicion legal del terreno y los estragos del cataclismo, sin embargo puede ser una relación más bien débil.”</w:t>
+      </w:r>
+    </w:p>
+    <w:p>
+      <w:pPr>
+        <w:rPr>
+          <w:lang w:val="es-MX"/>
+        </w:rPr>
+      </w:pPr>
+      <w:r>
+        <w:rPr>
+          <w:lang w:val="es-MX"/>
+        </w:rPr>
+        <w:t>¿Existe relacion entre terrenos que fueron usados con propósitos de agricultra y niveles de daño de edificaciones en estos terreno?</w:t>
+      </w:r>
+    </w:p>
+    <w:p>
+      <w:pPr>
+        <w:rPr>
+          <w:color w:val="808080" w:themeColor="background1" w:themeShade="80"/>
+          <w:lang w:val="es-MX"/>
+        </w:rPr>
+      </w:pPr>
+      <w:r>
+        <w:rPr>
+          <w:color w:val="808080" w:themeColor="background1" w:themeShade="80"/>
+          <w:lang w:val="es-MX"/>
+        </w:rPr>
+        <w:lastRenderedPageBreak/>
+        <w:t>Hipótesis: “resulta poco probable que edificaciones situadas en terrenos anteriormente dedicados a la agricultura hayan sido mayormente afectados por el sismo, sin embargo no se descarta del todo el caso contrario</w:t>
+      </w:r>
       <w:bookmarkStart w:id="0" w:name="_GoBack"/>
       <w:bookmarkEnd w:id="0"/>
+      <w:r>
+        <w:rPr>
+          <w:color w:val="808080" w:themeColor="background1" w:themeShade="80"/>
+          <w:lang w:val="es-MX"/>
+        </w:rPr>
+        <w:t>”</w:t>
+      </w:r>
+    </w:p>
+    <w:p>
+      <w:pPr>
+        <w:rPr>
+          <w:color w:val="000000" w:themeColor="text1"/>
+          <w:lang w:val="es-MX"/>
+        </w:rPr>
+      </w:pPr>
     </w:p>
     <w:sectPr>
       <w:pgSz w:w="12240" w:h="15840"/>

</xml_diff>